<commit_message>
Updated app icon to PNG and added manifest
</commit_message>
<xml_diff>
--- a/Reviewer Features.docx
+++ b/Reviewer Features.docx
@@ -94,8 +94,13 @@
           <w:numId w:val="14"/>
         </w:numPr>
       </w:pPr>
-      <w:r>
-        <w:t xml:space="preserve">[ ] </w:t>
+      <w:proofErr w:type="gramStart"/>
+      <w:r>
+        <w:t>[ ]</w:t>
+      </w:r>
+      <w:proofErr w:type="gramEnd"/>
+      <w:r>
+        <w:t xml:space="preserve"> </w:t>
       </w:r>
       <w:r>
         <w:rPr>
@@ -112,8 +117,13 @@
           <w:numId w:val="14"/>
         </w:numPr>
       </w:pPr>
-      <w:r>
-        <w:t>[ ] Create React Project (Vite + Tailwind CSS).</w:t>
+      <w:proofErr w:type="gramStart"/>
+      <w:r>
+        <w:t>[ ]</w:t>
+      </w:r>
+      <w:proofErr w:type="gramEnd"/>
+      <w:r>
+        <w:t xml:space="preserve"> Create React Project (Vite + Tailwind CSS).</w:t>
       </w:r>
     </w:p>
     <w:p>
@@ -123,8 +133,21 @@
           <w:numId w:val="14"/>
         </w:numPr>
       </w:pPr>
-      <w:r>
-        <w:t>[ ] Create Supabase Project.</w:t>
+      <w:proofErr w:type="gramStart"/>
+      <w:r>
+        <w:t>[ ]</w:t>
+      </w:r>
+      <w:proofErr w:type="gramEnd"/>
+      <w:r>
+        <w:t xml:space="preserve"> Create </w:t>
+      </w:r>
+      <w:proofErr w:type="spellStart"/>
+      <w:r>
+        <w:t>Supabase</w:t>
+      </w:r>
+      <w:proofErr w:type="spellEnd"/>
+      <w:r>
+        <w:t xml:space="preserve"> Project.</w:t>
       </w:r>
     </w:p>
     <w:p>
@@ -134,8 +157,21 @@
           <w:numId w:val="14"/>
         </w:numPr>
       </w:pPr>
-      <w:r>
-        <w:t>[ ] Connect React to Supabase (Environment Variables).</w:t>
+      <w:proofErr w:type="gramStart"/>
+      <w:r>
+        <w:t>[ ]</w:t>
+      </w:r>
+      <w:proofErr w:type="gramEnd"/>
+      <w:r>
+        <w:t xml:space="preserve"> Connect React to </w:t>
+      </w:r>
+      <w:proofErr w:type="spellStart"/>
+      <w:r>
+        <w:t>Supabase</w:t>
+      </w:r>
+      <w:proofErr w:type="spellEnd"/>
+      <w:r>
+        <w:t xml:space="preserve"> (Environment Variables).</w:t>
       </w:r>
     </w:p>
     <w:p>
@@ -145,8 +181,13 @@
           <w:numId w:val="14"/>
         </w:numPr>
       </w:pPr>
-      <w:r>
-        <w:t xml:space="preserve">[ ] </w:t>
+      <w:proofErr w:type="gramStart"/>
+      <w:r>
+        <w:t>[ ]</w:t>
+      </w:r>
+      <w:proofErr w:type="gramEnd"/>
+      <w:r>
+        <w:t xml:space="preserve"> </w:t>
       </w:r>
       <w:r>
         <w:rPr>
@@ -163,8 +204,13 @@
           <w:numId w:val="14"/>
         </w:numPr>
       </w:pPr>
-      <w:r>
-        <w:t>[ ] Create profiles table:</w:t>
+      <w:proofErr w:type="gramStart"/>
+      <w:r>
+        <w:t>[ ]</w:t>
+      </w:r>
+      <w:proofErr w:type="gramEnd"/>
+      <w:r>
+        <w:t xml:space="preserve"> Create profiles table:</w:t>
       </w:r>
     </w:p>
     <w:p>
@@ -175,7 +221,31 @@
         </w:numPr>
       </w:pPr>
       <w:r>
-        <w:t>Fields: id, first_name, middle_name, last_name, email.</w:t>
+        <w:t xml:space="preserve">Fields: id, </w:t>
+      </w:r>
+      <w:proofErr w:type="spellStart"/>
+      <w:r>
+        <w:t>first_name</w:t>
+      </w:r>
+      <w:proofErr w:type="spellEnd"/>
+      <w:r>
+        <w:t xml:space="preserve">, </w:t>
+      </w:r>
+      <w:proofErr w:type="spellStart"/>
+      <w:r>
+        <w:t>middle_name</w:t>
+      </w:r>
+      <w:proofErr w:type="spellEnd"/>
+      <w:r>
+        <w:t xml:space="preserve">, </w:t>
+      </w:r>
+      <w:proofErr w:type="spellStart"/>
+      <w:r>
+        <w:t>last_name</w:t>
+      </w:r>
+      <w:proofErr w:type="spellEnd"/>
+      <w:r>
+        <w:t>, email.</w:t>
       </w:r>
     </w:p>
     <w:p>
@@ -211,7 +281,15 @@
         <w:t>Status:</w:t>
       </w:r>
       <w:r>
-        <w:t xml:space="preserve"> is_premium (Default: false).</w:t>
+        <w:t xml:space="preserve"> </w:t>
+      </w:r>
+      <w:proofErr w:type="spellStart"/>
+      <w:r>
+        <w:t>is_premium</w:t>
+      </w:r>
+      <w:proofErr w:type="spellEnd"/>
+      <w:r>
+        <w:t xml:space="preserve"> (Default: false).</w:t>
       </w:r>
     </w:p>
     <w:p>
@@ -221,8 +299,13 @@
           <w:numId w:val="14"/>
         </w:numPr>
       </w:pPr>
-      <w:r>
-        <w:t>[ ] Create questions table:</w:t>
+      <w:proofErr w:type="gramStart"/>
+      <w:r>
+        <w:t>[ ]</w:t>
+      </w:r>
+      <w:proofErr w:type="gramEnd"/>
+      <w:r>
+        <w:t xml:space="preserve"> Create questions table:</w:t>
       </w:r>
     </w:p>
     <w:p>
@@ -233,7 +316,39 @@
         </w:numPr>
       </w:pPr>
       <w:r>
-        <w:t>Fields: category (NP1-5), question_text, choices (A,B,C,D), correct_answer, explanation.</w:t>
+        <w:t xml:space="preserve">Fields: category (NP1-5), </w:t>
+      </w:r>
+      <w:proofErr w:type="spellStart"/>
+      <w:r>
+        <w:t>question_text</w:t>
+      </w:r>
+      <w:proofErr w:type="spellEnd"/>
+      <w:r>
+        <w:t>, choices (</w:t>
+      </w:r>
+      <w:proofErr w:type="gramStart"/>
+      <w:r>
+        <w:t>A,B</w:t>
+      </w:r>
+      <w:proofErr w:type="gramEnd"/>
+      <w:r>
+        <w:t>,</w:t>
+      </w:r>
+      <w:proofErr w:type="gramStart"/>
+      <w:r>
+        <w:t>C,D</w:t>
+      </w:r>
+      <w:proofErr w:type="gramEnd"/>
+      <w:r>
+        <w:t xml:space="preserve">), </w:t>
+      </w:r>
+      <w:proofErr w:type="spellStart"/>
+      <w:r>
+        <w:t>correct_answer</w:t>
+      </w:r>
+      <w:proofErr w:type="spellEnd"/>
+      <w:r>
+        <w:t>, explanation.</w:t>
       </w:r>
     </w:p>
     <w:p>
@@ -243,8 +358,21 @@
           <w:numId w:val="14"/>
         </w:numPr>
       </w:pPr>
-      <w:r>
-        <w:t>[ ] Create exam_results table:</w:t>
+      <w:proofErr w:type="gramStart"/>
+      <w:r>
+        <w:t>[ ]</w:t>
+      </w:r>
+      <w:proofErr w:type="gramEnd"/>
+      <w:r>
+        <w:t xml:space="preserve"> Create </w:t>
+      </w:r>
+      <w:proofErr w:type="spellStart"/>
+      <w:r>
+        <w:t>exam_results</w:t>
+      </w:r>
+      <w:proofErr w:type="spellEnd"/>
+      <w:r>
+        <w:t xml:space="preserve"> table:</w:t>
       </w:r>
     </w:p>
     <w:p>
@@ -255,7 +383,23 @@
         </w:numPr>
       </w:pPr>
       <w:r>
-        <w:t>Fields: user_id, category, score, total_items, date.</w:t>
+        <w:t xml:space="preserve">Fields: </w:t>
+      </w:r>
+      <w:proofErr w:type="spellStart"/>
+      <w:r>
+        <w:t>user_id</w:t>
+      </w:r>
+      <w:proofErr w:type="spellEnd"/>
+      <w:r>
+        <w:t xml:space="preserve">, category, score, </w:t>
+      </w:r>
+      <w:proofErr w:type="spellStart"/>
+      <w:r>
+        <w:t>total_items</w:t>
+      </w:r>
+      <w:proofErr w:type="spellEnd"/>
+      <w:r>
+        <w:t>, date.</w:t>
       </w:r>
     </w:p>
     <w:p>
@@ -265,8 +409,13 @@
           <w:numId w:val="14"/>
         </w:numPr>
       </w:pPr>
-      <w:r>
-        <w:t>[ ] Create vouchers table:</w:t>
+      <w:proofErr w:type="gramStart"/>
+      <w:r>
+        <w:t>[ ]</w:t>
+      </w:r>
+      <w:proofErr w:type="gramEnd"/>
+      <w:r>
+        <w:t xml:space="preserve"> Create vouchers table:</w:t>
       </w:r>
     </w:p>
     <w:p>
@@ -277,7 +426,23 @@
         </w:numPr>
       </w:pPr>
       <w:r>
-        <w:t>Fields: code (Unique), is_used (Boolean), used_by (User ID).</w:t>
+        <w:t xml:space="preserve">Fields: code (Unique), </w:t>
+      </w:r>
+      <w:proofErr w:type="spellStart"/>
+      <w:r>
+        <w:t>is_used</w:t>
+      </w:r>
+      <w:proofErr w:type="spellEnd"/>
+      <w:r>
+        <w:t xml:space="preserve"> (Boolean), </w:t>
+      </w:r>
+      <w:proofErr w:type="spellStart"/>
+      <w:r>
+        <w:t>used_by</w:t>
+      </w:r>
+      <w:proofErr w:type="spellEnd"/>
+      <w:r>
+        <w:t xml:space="preserve"> (User ID).</w:t>
       </w:r>
     </w:p>
     <w:p>
@@ -329,8 +494,13 @@
           <w:numId w:val="15"/>
         </w:numPr>
       </w:pPr>
-      <w:r>
-        <w:t xml:space="preserve">[ ] </w:t>
+      <w:proofErr w:type="gramStart"/>
+      <w:r>
+        <w:t>[ ]</w:t>
+      </w:r>
+      <w:proofErr w:type="gramEnd"/>
+      <w:r>
+        <w:t xml:space="preserve"> </w:t>
       </w:r>
       <w:r>
         <w:rPr>
@@ -347,9 +517,14 @@
           <w:numId w:val="15"/>
         </w:numPr>
       </w:pPr>
+      <w:proofErr w:type="gramStart"/>
       <w:r>
         <w:lastRenderedPageBreak/>
-        <w:t xml:space="preserve">[ ] Build Form: First Name, Middle Name, Last Name, </w:t>
+        <w:t>[ ]</w:t>
+      </w:r>
+      <w:proofErr w:type="gramEnd"/>
+      <w:r>
+        <w:t xml:space="preserve"> Build Form: First Name, Middle Name, Last Name, </w:t>
       </w:r>
       <w:r>
         <w:rPr>
@@ -369,8 +544,13 @@
           <w:numId w:val="15"/>
         </w:numPr>
       </w:pPr>
-      <w:r>
-        <w:t xml:space="preserve">[ ] </w:t>
+      <w:proofErr w:type="gramStart"/>
+      <w:r>
+        <w:t>[ ]</w:t>
+      </w:r>
+      <w:proofErr w:type="gramEnd"/>
+      <w:r>
+        <w:t xml:space="preserve"> </w:t>
       </w:r>
       <w:r>
         <w:rPr>
@@ -387,8 +567,13 @@
           <w:numId w:val="15"/>
         </w:numPr>
       </w:pPr>
-      <w:r>
-        <w:t xml:space="preserve">[ ] Implement logic to check if username already exists </w:t>
+      <w:proofErr w:type="gramStart"/>
+      <w:r>
+        <w:t>[ ]</w:t>
+      </w:r>
+      <w:proofErr w:type="gramEnd"/>
+      <w:r>
+        <w:t xml:space="preserve"> Implement logic to check if username already exists </w:t>
       </w:r>
       <w:r>
         <w:rPr>
@@ -408,8 +593,21 @@
           <w:numId w:val="15"/>
         </w:numPr>
       </w:pPr>
-      <w:r>
-        <w:t>[ ] Create Supabase Auth account.</w:t>
+      <w:proofErr w:type="gramStart"/>
+      <w:r>
+        <w:t>[ ]</w:t>
+      </w:r>
+      <w:proofErr w:type="gramEnd"/>
+      <w:r>
+        <w:t xml:space="preserve"> Create </w:t>
+      </w:r>
+      <w:proofErr w:type="spellStart"/>
+      <w:r>
+        <w:t>Supabase</w:t>
+      </w:r>
+      <w:proofErr w:type="spellEnd"/>
+      <w:r>
+        <w:t xml:space="preserve"> Auth account.</w:t>
       </w:r>
     </w:p>
     <w:p>
@@ -419,8 +617,13 @@
           <w:numId w:val="15"/>
         </w:numPr>
       </w:pPr>
-      <w:r>
-        <w:t xml:space="preserve">[ ] </w:t>
+      <w:proofErr w:type="gramStart"/>
+      <w:r>
+        <w:t>[ ]</w:t>
+      </w:r>
+      <w:proofErr w:type="gramEnd"/>
+      <w:r>
+        <w:t xml:space="preserve"> </w:t>
       </w:r>
       <w:r>
         <w:rPr>
@@ -440,8 +643,13 @@
           <w:numId w:val="15"/>
         </w:numPr>
       </w:pPr>
-      <w:r>
-        <w:t xml:space="preserve">[ ] </w:t>
+      <w:proofErr w:type="gramStart"/>
+      <w:r>
+        <w:t>[ ]</w:t>
+      </w:r>
+      <w:proofErr w:type="gramEnd"/>
+      <w:r>
+        <w:t xml:space="preserve"> </w:t>
       </w:r>
       <w:r>
         <w:rPr>
@@ -503,8 +711,13 @@
           <w:numId w:val="16"/>
         </w:numPr>
       </w:pPr>
-      <w:r>
-        <w:t xml:space="preserve">[ ] </w:t>
+      <w:proofErr w:type="gramStart"/>
+      <w:r>
+        <w:t>[ ]</w:t>
+      </w:r>
+      <w:proofErr w:type="gramEnd"/>
+      <w:r>
+        <w:t xml:space="preserve"> </w:t>
       </w:r>
       <w:r>
         <w:rPr>
@@ -534,8 +747,13 @@
           <w:numId w:val="16"/>
         </w:numPr>
       </w:pPr>
-      <w:r>
-        <w:t xml:space="preserve">[ ] </w:t>
+      <w:proofErr w:type="gramStart"/>
+      <w:r>
+        <w:t>[ ]</w:t>
+      </w:r>
+      <w:proofErr w:type="gramEnd"/>
+      <w:r>
+        <w:t xml:space="preserve"> </w:t>
       </w:r>
       <w:r>
         <w:rPr>
@@ -552,8 +770,13 @@
           <w:numId w:val="16"/>
         </w:numPr>
       </w:pPr>
-      <w:r>
-        <w:t>[ ] Form to add new questions.</w:t>
+      <w:proofErr w:type="gramStart"/>
+      <w:r>
+        <w:t>[ ]</w:t>
+      </w:r>
+      <w:proofErr w:type="gramEnd"/>
+      <w:r>
+        <w:t xml:space="preserve"> Form to add new questions.</w:t>
       </w:r>
     </w:p>
     <w:p>
@@ -563,8 +786,13 @@
           <w:numId w:val="16"/>
         </w:numPr>
       </w:pPr>
-      <w:r>
-        <w:t>[ ] Dropdown selector for the 5 Nursing Practices.</w:t>
+      <w:proofErr w:type="gramStart"/>
+      <w:r>
+        <w:t>[ ]</w:t>
+      </w:r>
+      <w:proofErr w:type="gramEnd"/>
+      <w:r>
+        <w:t xml:space="preserve"> Dropdown selector for the 5 Nursing Practices.</w:t>
       </w:r>
     </w:p>
     <w:p>
@@ -574,8 +802,13 @@
           <w:numId w:val="16"/>
         </w:numPr>
       </w:pPr>
-      <w:r>
-        <w:t>[ ] Inputs for Choices A, B, C, D and the detailed Explanation.</w:t>
+      <w:proofErr w:type="gramStart"/>
+      <w:r>
+        <w:t>[ ]</w:t>
+      </w:r>
+      <w:proofErr w:type="gramEnd"/>
+      <w:r>
+        <w:t xml:space="preserve"> Inputs for Choices A, B, C, D and the detailed Explanation.</w:t>
       </w:r>
     </w:p>
     <w:p>
@@ -585,8 +818,13 @@
           <w:numId w:val="16"/>
         </w:numPr>
       </w:pPr>
-      <w:r>
-        <w:t xml:space="preserve">[ ] </w:t>
+      <w:proofErr w:type="gramStart"/>
+      <w:r>
+        <w:t>[ ]</w:t>
+      </w:r>
+      <w:proofErr w:type="gramEnd"/>
+      <w:r>
+        <w:t xml:space="preserve"> </w:t>
       </w:r>
       <w:r>
         <w:rPr>
@@ -603,8 +841,13 @@
           <w:numId w:val="16"/>
         </w:numPr>
       </w:pPr>
-      <w:r>
-        <w:t>[ ] Button to "Generate Premium Code" (Creates a random string, e.g., HJM-9921).</w:t>
+      <w:proofErr w:type="gramStart"/>
+      <w:r>
+        <w:t>[ ]</w:t>
+      </w:r>
+      <w:proofErr w:type="gramEnd"/>
+      <w:r>
+        <w:t xml:space="preserve"> Button to "Generate Premium Code" (Creates a random string, e.g., HJM-9921).</w:t>
       </w:r>
     </w:p>
     <w:p>
@@ -614,8 +857,13 @@
           <w:numId w:val="16"/>
         </w:numPr>
       </w:pPr>
-      <w:r>
-        <w:t>[ ] Table to view all vouchers (showing which are active and which are used).</w:t>
+      <w:proofErr w:type="gramStart"/>
+      <w:r>
+        <w:t>[ ]</w:t>
+      </w:r>
+      <w:proofErr w:type="gramEnd"/>
+      <w:r>
+        <w:t xml:space="preserve"> Table to view all vouchers (showing which are active and which are used).</w:t>
       </w:r>
     </w:p>
     <w:p>
@@ -667,8 +915,13 @@
           <w:numId w:val="17"/>
         </w:numPr>
       </w:pPr>
-      <w:r>
-        <w:t xml:space="preserve">[ ] </w:t>
+      <w:proofErr w:type="gramStart"/>
+      <w:r>
+        <w:t>[ ]</w:t>
+      </w:r>
+      <w:proofErr w:type="gramEnd"/>
+      <w:r>
+        <w:t xml:space="preserve"> </w:t>
       </w:r>
       <w:r>
         <w:rPr>
@@ -688,8 +941,13 @@
           <w:numId w:val="17"/>
         </w:numPr>
       </w:pPr>
-      <w:r>
-        <w:t xml:space="preserve">[ ] </w:t>
+      <w:proofErr w:type="gramStart"/>
+      <w:r>
+        <w:t>[ ]</w:t>
+      </w:r>
+      <w:proofErr w:type="gramEnd"/>
+      <w:r>
+        <w:t xml:space="preserve"> </w:t>
       </w:r>
       <w:r>
         <w:rPr>
@@ -706,8 +964,13 @@
           <w:numId w:val="17"/>
         </w:numPr>
       </w:pPr>
-      <w:r>
-        <w:t>[ ] Display one question at a time.</w:t>
+      <w:proofErr w:type="gramStart"/>
+      <w:r>
+        <w:t>[ ]</w:t>
+      </w:r>
+      <w:proofErr w:type="gramEnd"/>
+      <w:r>
+        <w:t xml:space="preserve"> Display one question at a time.</w:t>
       </w:r>
     </w:p>
     <w:p>
@@ -717,8 +980,13 @@
           <w:numId w:val="17"/>
         </w:numPr>
       </w:pPr>
-      <w:r>
-        <w:t>[ ] User selects answer -&gt; Clicks "Final Answer".</w:t>
+      <w:proofErr w:type="gramStart"/>
+      <w:r>
+        <w:t>[ ]</w:t>
+      </w:r>
+      <w:proofErr w:type="gramEnd"/>
+      <w:r>
+        <w:t xml:space="preserve"> User selects answer -&gt; Clicks "Final Answer".</w:t>
       </w:r>
     </w:p>
     <w:p>
@@ -728,9 +996,14 @@
           <w:numId w:val="17"/>
         </w:numPr>
       </w:pPr>
+      <w:proofErr w:type="gramStart"/>
       <w:r>
         <w:lastRenderedPageBreak/>
-        <w:t xml:space="preserve">[ ] </w:t>
+        <w:t>[ ]</w:t>
+      </w:r>
+      <w:proofErr w:type="gramEnd"/>
+      <w:r>
+        <w:t xml:space="preserve"> </w:t>
       </w:r>
       <w:r>
         <w:rPr>
@@ -747,8 +1020,13 @@
           <w:numId w:val="17"/>
         </w:numPr>
       </w:pPr>
-      <w:r>
-        <w:t>[ ] If Correct: Show Green check mark.</w:t>
+      <w:proofErr w:type="gramStart"/>
+      <w:r>
+        <w:t>[ ]</w:t>
+      </w:r>
+      <w:proofErr w:type="gramEnd"/>
+      <w:r>
+        <w:t xml:space="preserve"> If Correct: Show Green check mark.</w:t>
       </w:r>
     </w:p>
     <w:p>
@@ -758,8 +1036,13 @@
           <w:numId w:val="17"/>
         </w:numPr>
       </w:pPr>
-      <w:r>
-        <w:t>[ ] If Wrong: Show Red X.</w:t>
+      <w:proofErr w:type="gramStart"/>
+      <w:r>
+        <w:t>[ ]</w:t>
+      </w:r>
+      <w:proofErr w:type="gramEnd"/>
+      <w:r>
+        <w:t xml:space="preserve"> If Wrong: Show Red X.</w:t>
       </w:r>
     </w:p>
     <w:p>
@@ -769,8 +1052,13 @@
           <w:numId w:val="17"/>
         </w:numPr>
       </w:pPr>
-      <w:r>
-        <w:t xml:space="preserve">[ ] </w:t>
+      <w:proofErr w:type="gramStart"/>
+      <w:r>
+        <w:t>[ ]</w:t>
+      </w:r>
+      <w:proofErr w:type="gramEnd"/>
+      <w:r>
+        <w:t xml:space="preserve"> </w:t>
       </w:r>
       <w:r>
         <w:rPr>
@@ -790,8 +1078,13 @@
           <w:numId w:val="17"/>
         </w:numPr>
       </w:pPr>
-      <w:r>
-        <w:t xml:space="preserve">[ ] </w:t>
+      <w:proofErr w:type="gramStart"/>
+      <w:r>
+        <w:t>[ ]</w:t>
+      </w:r>
+      <w:proofErr w:type="gramEnd"/>
+      <w:r>
+        <w:t xml:space="preserve"> </w:t>
       </w:r>
       <w:r>
         <w:rPr>
@@ -853,8 +1146,13 @@
           <w:numId w:val="18"/>
         </w:numPr>
       </w:pPr>
-      <w:r>
-        <w:t xml:space="preserve">[ ] </w:t>
+      <w:proofErr w:type="gramStart"/>
+      <w:r>
+        <w:t>[ ]</w:t>
+      </w:r>
+      <w:proofErr w:type="gramEnd"/>
+      <w:r>
+        <w:t xml:space="preserve"> </w:t>
       </w:r>
       <w:r>
         <w:rPr>
@@ -871,8 +1169,13 @@
           <w:numId w:val="18"/>
         </w:numPr>
       </w:pPr>
-      <w:r>
-        <w:t>[ ] Build "Upgrade Account" input box on the user Dashboard.</w:t>
+      <w:proofErr w:type="gramStart"/>
+      <w:r>
+        <w:t>[ ]</w:t>
+      </w:r>
+      <w:proofErr w:type="gramEnd"/>
+      <w:r>
+        <w:t xml:space="preserve"> Build "Upgrade Account" input box on the user Dashboard.</w:t>
       </w:r>
     </w:p>
     <w:p>
@@ -882,8 +1185,29 @@
           <w:numId w:val="18"/>
         </w:numPr>
       </w:pPr>
-      <w:r>
-        <w:t>[ ] Write logic: Check code -&gt; If valid, update user is_premium = true -&gt; Mark voucher is_used = true.</w:t>
+      <w:proofErr w:type="gramStart"/>
+      <w:r>
+        <w:t>[ ]</w:t>
+      </w:r>
+      <w:proofErr w:type="gramEnd"/>
+      <w:r>
+        <w:t xml:space="preserve"> Write logic: Check code -&gt; If valid, update user </w:t>
+      </w:r>
+      <w:proofErr w:type="spellStart"/>
+      <w:r>
+        <w:t>is_premium</w:t>
+      </w:r>
+      <w:proofErr w:type="spellEnd"/>
+      <w:r>
+        <w:t xml:space="preserve"> = true -&gt; Mark voucher </w:t>
+      </w:r>
+      <w:proofErr w:type="spellStart"/>
+      <w:r>
+        <w:t>is_used</w:t>
+      </w:r>
+      <w:proofErr w:type="spellEnd"/>
+      <w:r>
+        <w:t xml:space="preserve"> = true.</w:t>
       </w:r>
     </w:p>
     <w:p>
@@ -893,8 +1217,13 @@
           <w:numId w:val="18"/>
         </w:numPr>
       </w:pPr>
-      <w:r>
-        <w:t xml:space="preserve">[ ] </w:t>
+      <w:proofErr w:type="gramStart"/>
+      <w:r>
+        <w:t>[ ]</w:t>
+      </w:r>
+      <w:proofErr w:type="gramEnd"/>
+      <w:r>
+        <w:t xml:space="preserve"> </w:t>
       </w:r>
       <w:r>
         <w:rPr>
@@ -911,8 +1240,21 @@
           <w:numId w:val="18"/>
         </w:numPr>
       </w:pPr>
-      <w:r>
-        <w:t xml:space="preserve">[ ] If is_premium is FALSE: Fetch only </w:t>
+      <w:proofErr w:type="gramStart"/>
+      <w:r>
+        <w:t>[ ]</w:t>
+      </w:r>
+      <w:proofErr w:type="gramEnd"/>
+      <w:r>
+        <w:t xml:space="preserve"> If </w:t>
+      </w:r>
+      <w:proofErr w:type="spellStart"/>
+      <w:r>
+        <w:t>is_premium</w:t>
+      </w:r>
+      <w:proofErr w:type="spellEnd"/>
+      <w:r>
+        <w:t xml:space="preserve"> is FALSE: Fetch only </w:t>
       </w:r>
       <w:r>
         <w:rPr>
@@ -932,8 +1274,21 @@
           <w:numId w:val="18"/>
         </w:numPr>
       </w:pPr>
-      <w:r>
-        <w:t xml:space="preserve">[ ] If is_premium is TRUE: Fetch </w:t>
+      <w:proofErr w:type="gramStart"/>
+      <w:r>
+        <w:t>[ ]</w:t>
+      </w:r>
+      <w:proofErr w:type="gramEnd"/>
+      <w:r>
+        <w:t xml:space="preserve"> If </w:t>
+      </w:r>
+      <w:proofErr w:type="spellStart"/>
+      <w:r>
+        <w:t>is_premium</w:t>
+      </w:r>
+      <w:proofErr w:type="spellEnd"/>
+      <w:r>
+        <w:t xml:space="preserve"> is TRUE: Fetch </w:t>
       </w:r>
       <w:r>
         <w:rPr>
@@ -953,8 +1308,13 @@
           <w:numId w:val="18"/>
         </w:numPr>
       </w:pPr>
-      <w:r>
-        <w:t xml:space="preserve">[ ] </w:t>
+      <w:proofErr w:type="gramStart"/>
+      <w:r>
+        <w:t>[ ]</w:t>
+      </w:r>
+      <w:proofErr w:type="gramEnd"/>
+      <w:r>
+        <w:t xml:space="preserve"> </w:t>
       </w:r>
       <w:r>
         <w:rPr>
@@ -971,8 +1331,13 @@
           <w:numId w:val="18"/>
         </w:numPr>
       </w:pPr>
-      <w:r>
-        <w:t>[ ] Calculate Total Score at the end of the set.</w:t>
+      <w:proofErr w:type="gramStart"/>
+      <w:r>
+        <w:t>[ ]</w:t>
+      </w:r>
+      <w:proofErr w:type="gramEnd"/>
+      <w:r>
+        <w:t xml:space="preserve"> Calculate Total Score at the end of the set.</w:t>
       </w:r>
     </w:p>
     <w:p>
@@ -982,8 +1347,13 @@
           <w:numId w:val="18"/>
         </w:numPr>
       </w:pPr>
-      <w:r>
-        <w:t>[ ] Calculate Percentage (Score / Total Items).</w:t>
+      <w:proofErr w:type="gramStart"/>
+      <w:r>
+        <w:t>[ ]</w:t>
+      </w:r>
+      <w:proofErr w:type="gramEnd"/>
+      <w:r>
+        <w:t xml:space="preserve"> Calculate Percentage (Score / Total Items).</w:t>
       </w:r>
     </w:p>
     <w:p>
@@ -993,8 +1363,13 @@
           <w:numId w:val="18"/>
         </w:numPr>
       </w:pPr>
-      <w:r>
-        <w:t>[ ] Display "PASS" (if &gt;= 75%) or "FAIL".</w:t>
+      <w:proofErr w:type="gramStart"/>
+      <w:r>
+        <w:t>[ ]</w:t>
+      </w:r>
+      <w:proofErr w:type="gramEnd"/>
+      <w:r>
+        <w:t xml:space="preserve"> Display "PASS" (if &gt;= 75%) or "FAIL".</w:t>
       </w:r>
     </w:p>
     <w:p>
@@ -1004,8 +1379,21 @@
           <w:numId w:val="18"/>
         </w:numPr>
       </w:pPr>
-      <w:r>
-        <w:t>[ ] Save history to exam_results.</w:t>
+      <w:proofErr w:type="gramStart"/>
+      <w:r>
+        <w:t>[ ]</w:t>
+      </w:r>
+      <w:proofErr w:type="gramEnd"/>
+      <w:r>
+        <w:t xml:space="preserve"> Save history to </w:t>
+      </w:r>
+      <w:proofErr w:type="spellStart"/>
+      <w:r>
+        <w:t>exam_results</w:t>
+      </w:r>
+      <w:proofErr w:type="spellEnd"/>
+      <w:r>
+        <w:t>.</w:t>
       </w:r>
     </w:p>
     <w:p>
@@ -1057,8 +1445,13 @@
           <w:numId w:val="19"/>
         </w:numPr>
       </w:pPr>
-      <w:r>
-        <w:t xml:space="preserve">[ ] </w:t>
+      <w:proofErr w:type="gramStart"/>
+      <w:r>
+        <w:t>[ ]</w:t>
+      </w:r>
+      <w:proofErr w:type="gramEnd"/>
+      <w:r>
+        <w:t xml:space="preserve"> </w:t>
       </w:r>
       <w:r>
         <w:rPr>
@@ -1075,8 +1468,13 @@
           <w:numId w:val="19"/>
         </w:numPr>
       </w:pPr>
-      <w:r>
-        <w:t xml:space="preserve">[ ] Create Database View: Sum of the </w:t>
+      <w:proofErr w:type="gramStart"/>
+      <w:r>
+        <w:t>[ ]</w:t>
+      </w:r>
+      <w:proofErr w:type="gramEnd"/>
+      <w:r>
+        <w:t xml:space="preserve"> Create Database View: Sum of the </w:t>
       </w:r>
       <w:r>
         <w:rPr>
@@ -1096,9 +1494,14 @@
           <w:numId w:val="19"/>
         </w:numPr>
       </w:pPr>
+      <w:proofErr w:type="gramStart"/>
       <w:r>
         <w:lastRenderedPageBreak/>
-        <w:t>[ ] Sort by highest total.</w:t>
+        <w:t>[ ]</w:t>
+      </w:r>
+      <w:proofErr w:type="gramEnd"/>
+      <w:r>
+        <w:t xml:space="preserve"> Sort by highest total.</w:t>
       </w:r>
     </w:p>
     <w:p>
@@ -1108,8 +1511,13 @@
           <w:numId w:val="19"/>
         </w:numPr>
       </w:pPr>
-      <w:r>
-        <w:t xml:space="preserve">[ ] </w:t>
+      <w:proofErr w:type="gramStart"/>
+      <w:r>
+        <w:t>[ ]</w:t>
+      </w:r>
+      <w:proofErr w:type="gramEnd"/>
+      <w:r>
+        <w:t xml:space="preserve"> </w:t>
       </w:r>
       <w:r>
         <w:rPr>
@@ -1126,8 +1534,13 @@
           <w:numId w:val="19"/>
         </w:numPr>
       </w:pPr>
-      <w:r>
-        <w:t xml:space="preserve">[ ] Display the </w:t>
+      <w:proofErr w:type="gramStart"/>
+      <w:r>
+        <w:t>[ ]</w:t>
+      </w:r>
+      <w:proofErr w:type="gramEnd"/>
+      <w:r>
+        <w:t xml:space="preserve"> Display the </w:t>
       </w:r>
       <w:r>
         <w:rPr>
@@ -1147,8 +1560,13 @@
           <w:numId w:val="19"/>
         </w:numPr>
       </w:pPr>
-      <w:r>
-        <w:t>[ ] "Login" and "Register" buttons.</w:t>
+      <w:proofErr w:type="gramStart"/>
+      <w:r>
+        <w:t>[ ]</w:t>
+      </w:r>
+      <w:proofErr w:type="gramEnd"/>
+      <w:r>
+        <w:t xml:space="preserve"> "Login" and "Register" buttons.</w:t>
       </w:r>
     </w:p>
     <w:p>
@@ -1158,8 +1576,13 @@
           <w:numId w:val="19"/>
         </w:numPr>
       </w:pPr>
-      <w:r>
-        <w:t xml:space="preserve">[ ] </w:t>
+      <w:proofErr w:type="gramStart"/>
+      <w:r>
+        <w:t>[ ]</w:t>
+      </w:r>
+      <w:proofErr w:type="gramEnd"/>
+      <w:r>
+        <w:t xml:space="preserve"> </w:t>
       </w:r>
       <w:r>
         <w:rPr>
@@ -1176,8 +1599,13 @@
           <w:numId w:val="19"/>
         </w:numPr>
       </w:pPr>
-      <w:r>
-        <w:t>[ ] Ensure mobile responsiveness (looks good on phones).</w:t>
+      <w:proofErr w:type="gramStart"/>
+      <w:r>
+        <w:t>[ ]</w:t>
+      </w:r>
+      <w:proofErr w:type="gramEnd"/>
+      <w:r>
+        <w:t xml:space="preserve"> Ensure mobile responsiveness (looks good on phones).</w:t>
       </w:r>
     </w:p>
     <w:p>
@@ -1187,8 +1615,21 @@
           <w:numId w:val="19"/>
         </w:numPr>
       </w:pPr>
-      <w:r>
-        <w:t>[ ] Deploy to Vercel.</w:t>
+      <w:proofErr w:type="gramStart"/>
+      <w:r>
+        <w:t>[ ]</w:t>
+      </w:r>
+      <w:proofErr w:type="gramEnd"/>
+      <w:r>
+        <w:t xml:space="preserve"> Deploy to </w:t>
+      </w:r>
+      <w:proofErr w:type="spellStart"/>
+      <w:r>
+        <w:t>Vercel</w:t>
+      </w:r>
+      <w:proofErr w:type="spellEnd"/>
+      <w:r>
+        <w:t>.</w:t>
       </w:r>
     </w:p>
     <w:p>
@@ -1210,6 +1651,40 @@
     </w:p>
     <w:p>
       <w:r>
+        <w:t>https://github.com/</w:t>
+      </w:r>
+      <w:r>
+        <w:rPr>
+          <w:rFonts w:ascii="Segoe UI" w:hAnsi="Segoe UI" w:cs="Segoe UI"/>
+          <w:color w:val="59636E"/>
+          <w:sz w:val="30"/>
+          <w:szCs w:val="30"/>
+          <w:shd w:val="clear" w:color="auto" w:fill="FFFFFF"/>
+        </w:rPr>
+        <w:t xml:space="preserve"> </w:t>
+      </w:r>
+      <w:proofErr w:type="spellStart"/>
+      <w:r>
+        <w:t>harleymarmacadaeg</w:t>
+      </w:r>
+      <w:proofErr w:type="spellEnd"/>
+      <w:r>
+        <w:t>-star/</w:t>
+      </w:r>
+      <w:proofErr w:type="spellStart"/>
+      <w:r>
+        <w:t>hjm</w:t>
+      </w:r>
+      <w:proofErr w:type="spellEnd"/>
+      <w:r>
+        <w:t>-nursing-</w:t>
+      </w:r>
+      <w:proofErr w:type="spellStart"/>
+      <w:r>
+        <w:t>reviewer.git</w:t>
+      </w:r>
+      <w:proofErr w:type="spellEnd"/>
+      <w:r>
         <w:br/>
       </w:r>
       <w:r>
@@ -1227,18 +1702,50 @@
       </w:r>
       <w:r>
         <w:br/>
-        <w:t>-Require users to register lastname, firstname, middlename, username, password, email</w:t>
-      </w:r>
-    </w:p>
-    <w:p>
-      <w:pPr>
-        <w:rPr>
-          <w:b/>
-          <w:bCs/>
-        </w:rPr>
-      </w:pPr>
-      <w:r>
-        <w:t>-there is a free user (gets 20 review questions each exam parts)  and a premium user (gets 100 questions each exam parts)</w:t>
+        <w:t xml:space="preserve">-Require users to register </w:t>
+      </w:r>
+      <w:proofErr w:type="spellStart"/>
+      <w:r>
+        <w:t>lastname</w:t>
+      </w:r>
+      <w:proofErr w:type="spellEnd"/>
+      <w:r>
+        <w:t xml:space="preserve">, </w:t>
+      </w:r>
+      <w:proofErr w:type="spellStart"/>
+      <w:r>
+        <w:t>firstname</w:t>
+      </w:r>
+      <w:proofErr w:type="spellEnd"/>
+      <w:r>
+        <w:t xml:space="preserve">, </w:t>
+      </w:r>
+      <w:proofErr w:type="spellStart"/>
+      <w:r>
+        <w:t>middlename</w:t>
+      </w:r>
+      <w:proofErr w:type="spellEnd"/>
+      <w:r>
+        <w:t>, username, password, email</w:t>
+      </w:r>
+    </w:p>
+    <w:p>
+      <w:pPr>
+        <w:rPr>
+          <w:b/>
+          <w:bCs/>
+        </w:rPr>
+      </w:pPr>
+      <w:r>
+        <w:t xml:space="preserve">-there is a free user (gets 20 review questions each exam </w:t>
+      </w:r>
+      <w:proofErr w:type="gramStart"/>
+      <w:r>
+        <w:t>parts)  and</w:t>
+      </w:r>
+      <w:proofErr w:type="gramEnd"/>
+      <w:r>
+        <w:t xml:space="preserve"> a premium user (gets 100 questions each exam parts)</w:t>
       </w:r>
       <w:r>
         <w:br/>
@@ -1534,7 +2041,31 @@
     </w:p>
     <w:p>
       <w:r>
-        <w:t>-the website display the full name of the Top 5 overall highest in the exam reviewer (total scores of Nursing practice I,II,III,IV and V) in the welcome page.</w:t>
+        <w:t xml:space="preserve">-the website </w:t>
+      </w:r>
+      <w:proofErr w:type="gramStart"/>
+      <w:r>
+        <w:t>display</w:t>
+      </w:r>
+      <w:proofErr w:type="gramEnd"/>
+      <w:r>
+        <w:t xml:space="preserve"> the full name of the Top 5 overall highest in the exam reviewer (total scores of Nursing practice </w:t>
+      </w:r>
+      <w:proofErr w:type="gramStart"/>
+      <w:r>
+        <w:t>I,II</w:t>
+      </w:r>
+      <w:proofErr w:type="gramEnd"/>
+      <w:r>
+        <w:t>,</w:t>
+      </w:r>
+      <w:proofErr w:type="gramStart"/>
+      <w:r>
+        <w:t>III,IV</w:t>
+      </w:r>
+      <w:proofErr w:type="gramEnd"/>
+      <w:r>
+        <w:t xml:space="preserve"> and V) in the welcome page.</w:t>
       </w:r>
       <w:r>
         <w:br/>

</xml_diff>